<commit_message>
Update Report --- High Viewership with Low Conversion Rates.docx
</commit_message>
<xml_diff>
--- a/Reports/Report --- High Viewership with Low Conversion Rates.docx
+++ b/Reports/Report --- High Viewership with Low Conversion Rates.docx
@@ -8,13 +8,7 @@
         <w:pStyle w:val="Heading1"/>
       </w:pPr>
       <w:r>
-        <w:t>How</w:t>
-      </w:r>
-      <w:r>
-        <w:t xml:space="preserve"> </w:t>
-      </w:r>
-      <w:r>
-        <w:t xml:space="preserve">can </w:t>
+        <w:t xml:space="preserve">How can </w:t>
       </w:r>
       <w:r>
         <w:t>we</w:t>
@@ -111,6 +105,45 @@
       <w:pPr>
         <w:pStyle w:val="ListParagraph"/>
         <w:numPr>
+          <w:ilvl w:val="2"/>
+          <w:numId w:val="4"/>
+        </w:numPr>
+      </w:pPr>
+      <w:r>
+        <w:t xml:space="preserve">I used LTV approach to predict customers income level. </w:t>
+      </w:r>
+    </w:p>
+    <w:p>
+      <w:pPr>
+        <w:pStyle w:val="ListParagraph"/>
+        <w:numPr>
+          <w:ilvl w:val="2"/>
+          <w:numId w:val="4"/>
+        </w:numPr>
+      </w:pPr>
+      <w:r>
+        <w:t>Adding a Device Type column would help you analyze which devices your target audience is using and optimize your campaigns accordingly.</w:t>
+      </w:r>
+    </w:p>
+    <w:p>
+      <w:pPr>
+        <w:pStyle w:val="ListParagraph"/>
+        <w:numPr>
+          <w:ilvl w:val="3"/>
+          <w:numId w:val="4"/>
+        </w:numPr>
+      </w:pPr>
+      <w:r>
+        <w:t>I would predict this based on percentages. Based on global data about the most common devices on which apps are opened, I would do so. However, since apps open in our data on approximately 90% of phones, we will avoid including this column because all devices will be similar</w:t>
+      </w:r>
+      <w:r>
+        <w:t>.</w:t>
+      </w:r>
+    </w:p>
+    <w:p>
+      <w:pPr>
+        <w:pStyle w:val="ListParagraph"/>
+        <w:numPr>
           <w:ilvl w:val="0"/>
           <w:numId w:val="4"/>
         </w:numPr>
@@ -122,15 +155,7 @@
         <w:t>👉</w:t>
       </w:r>
       <w:r>
-        <w:t xml:space="preserve"> Why </w:t>
-      </w:r>
-      <w:proofErr w:type="gramStart"/>
-      <w:r>
-        <w:t>this matters</w:t>
-      </w:r>
-      <w:proofErr w:type="gramEnd"/>
-      <w:r>
-        <w:t>?</w:t>
+        <w:t xml:space="preserve"> Why this matters?</w:t>
       </w:r>
     </w:p>
     <w:p>
@@ -244,27 +269,17 @@
         </w:numPr>
       </w:pPr>
       <w:r>
-        <w:t xml:space="preserve">Which audience segment: buys the </w:t>
-      </w:r>
-      <w:proofErr w:type="gramStart"/>
-      <w:r>
-        <w:t>most?</w:t>
+        <w:t>Which audience segment: buys the most?</w:t>
       </w:r>
       <w:r>
         <w:t>,</w:t>
       </w:r>
-      <w:proofErr w:type="gramEnd"/>
-      <w:r>
-        <w:t xml:space="preserve"> clicks the </w:t>
-      </w:r>
-      <w:proofErr w:type="gramStart"/>
-      <w:r>
-        <w:t>most?</w:t>
+      <w:r>
+        <w:t xml:space="preserve"> clicks the most?</w:t>
       </w:r>
       <w:r>
         <w:t>,</w:t>
       </w:r>
-      <w:proofErr w:type="gramEnd"/>
       <w:r>
         <w:t xml:space="preserve"> has the highest ROI?</w:t>
       </w:r>
@@ -290,13 +305,8 @@
         <w:t>💸</w:t>
       </w:r>
       <w:r>
-        <w:t xml:space="preserve"> 4. Reduce wasted ad </w:t>
-      </w:r>
-      <w:proofErr w:type="gramStart"/>
-      <w:r>
-        <w:t>spend</w:t>
-      </w:r>
-      <w:proofErr w:type="gramEnd"/>
+        <w:t xml:space="preserve"> 4. Reduce wasted ad spend</w:t>
+      </w:r>
     </w:p>
     <w:p>
       <w:pPr>
@@ -643,7 +653,7 @@
               </v:handles>
               <o:lock v:ext="edit" text="t" shapetype="t"/>
             </v:shapetype>
-            <v:shape id="PowerPlusWaterMarkObject3298955" o:spid="_x0000_s1026" type="#_x0000_t136" style="position:absolute;margin-left:0;margin-top:0;width:539.95pt;height:124.6pt;z-index:-251657216;mso-position-horizontal:center;mso-position-horizontal-relative:margin;mso-position-vertical:center;mso-position-vertical-relative:margin" o:allowincell="f" fillcolor="silver" stroked="f">
+            <v:shape id="PowerPlusWaterMarkObject3298955" o:spid="_x0000_s1026" type="#_x0000_t136" style="position:absolute;margin-left:0;margin-top:0;width:539.95pt;height:124.6pt;z-index:-251658752;mso-position-horizontal:center;mso-position-horizontal-relative:margin;mso-position-vertical:center;mso-position-vertical-relative:margin" o:allowincell="f" fillcolor="silver" stroked="f">
               <v:fill opacity=".5"/>
               <v:textpath style="font-family:&quot;Calibri&quot;;font-size:1pt" string="Osama Barakat"/>
               <w10:wrap anchorx="margin" anchory="margin"/>
@@ -1180,25 +1190,25 @@
         <w:rFonts w:ascii="Courier New" w:hAnsi="Courier New" w:cs="Courier New" w:hint="default"/>
       </w:rPr>
     </w:lvl>
-    <w:lvl w:ilvl="2" w:tplc="04090005" w:tentative="1">
+    <w:lvl w:ilvl="2" w:tplc="04090005">
       <w:start w:val="1"/>
       <w:numFmt w:val="bullet"/>
       <w:lvlText w:val=""/>
       <w:lvlJc w:val="left"/>
       <w:pPr>
-        <w:ind w:left="2250" w:hanging="360"/>
+        <w:ind w:left="1530" w:hanging="360"/>
       </w:pPr>
       <w:rPr>
         <w:rFonts w:ascii="Wingdings" w:hAnsi="Wingdings" w:hint="default"/>
       </w:rPr>
     </w:lvl>
-    <w:lvl w:ilvl="3" w:tplc="04090001" w:tentative="1">
+    <w:lvl w:ilvl="3" w:tplc="04090001">
       <w:start w:val="1"/>
       <w:numFmt w:val="bullet"/>
       <w:lvlText w:val=""/>
       <w:lvlJc w:val="left"/>
       <w:pPr>
-        <w:ind w:left="2970" w:hanging="360"/>
+        <w:ind w:left="1980" w:hanging="360"/>
       </w:pPr>
       <w:rPr>
         <w:rFonts w:ascii="Symbol" w:hAnsi="Symbol" w:hint="default"/>
@@ -1886,6 +1896,7 @@
   <w:style w:type="character" w:default="1" w:styleId="DefaultParagraphFont">
     <w:name w:val="Default Paragraph Font"/>
     <w:uiPriority w:val="1"/>
+    <w:semiHidden/>
     <w:unhideWhenUsed/>
   </w:style>
   <w:style w:type="table" w:default="1" w:styleId="TableNormal">

</xml_diff>